<commit_message>
update to fix swcs background
</commit_message>
<xml_diff>
--- a/paper/spie/review-edits-1.docx
+++ b/paper/spie/review-edits-1.docx
@@ -10939,7 +10939,7 @@
           <w:rFonts w:cstheme="minorHAnsi"/>
         </w:rPr>
       </w:pPr>
-      <w:ins w:id="162" w:author="Mike Black" w:date="2023-04-05T16:28:00Z">
+      <w:ins w:id="162" w:author="Mike Black" w:date="2023-04-11T10:22:00Z">
         <w:r>
           <w:rPr>
             <w:rFonts w:cstheme="minorHAnsi"/>
@@ -10947,10 +10947,10 @@
           </w:rPr>
           <w:lastRenderedPageBreak/>
           <w:drawing>
-            <wp:inline distT="0" distB="0" distL="0" distR="0" wp14:anchorId="18D6A82F" wp14:editId="42951A71">
-              <wp:extent cx="5800165" cy="4350124"/>
-              <wp:effectExtent l="0" t="0" r="3810" b="6350"/>
-              <wp:docPr id="12" name="Picture 12" descr="Chart, line chart, scatter chart&#10;&#10;Description automatically generated"/>
+            <wp:inline distT="0" distB="0" distL="0" distR="0" wp14:anchorId="7DE0B134" wp14:editId="27F7A944">
+              <wp:extent cx="5080000" cy="3810000"/>
+              <wp:effectExtent l="0" t="0" r="0" b="0"/>
+              <wp:docPr id="11" name="Picture 11"/>
               <wp:cNvGraphicFramePr>
                 <a:graphicFrameLocks xmlns:a="http://schemas.openxmlformats.org/drawingml/2006/main" noChangeAspect="1"/>
               </wp:cNvGraphicFramePr>
@@ -10958,7 +10958,7 @@
                 <a:graphicData uri="http://schemas.openxmlformats.org/drawingml/2006/picture">
                   <pic:pic xmlns:pic="http://schemas.openxmlformats.org/drawingml/2006/picture">
                     <pic:nvPicPr>
-                      <pic:cNvPr id="12" name="Picture 12" descr="Chart, line chart, scatter chart&#10;&#10;Description automatically generated"/>
+                      <pic:cNvPr id="11" name="Picture 11"/>
                       <pic:cNvPicPr/>
                     </pic:nvPicPr>
                     <pic:blipFill>
@@ -10976,7 +10976,7 @@
                     <pic:spPr>
                       <a:xfrm>
                         <a:off x="0" y="0"/>
-                        <a:ext cx="5809404" cy="4357054"/>
+                        <a:ext cx="5080000" cy="3810000"/>
                       </a:xfrm>
                       <a:prstGeom prst="rect">
                         <a:avLst/>
@@ -11150,14 +11150,14 @@
         <w:rPr>
           <w:rFonts w:cstheme="minorHAnsi"/>
         </w:rPr>
-        <w:t xml:space="preserve">The percentage of false-negative (CAC=0) and false-positive (CAC&gt;0) scores was also calculated to understand the sensitivity and specificity of all four calcium scoring techniques. Any region containing </w:t>
+        <w:t xml:space="preserve">The percentage of false-negative (CAC=0) and false-positive (CAC&gt;0) scores was also calculated to understand the sensitivity and specificity of all four calcium scoring techniques. Any region containing known calcium that resulted in a CAC score of zero was determined to be a false-negative (CAC=0) score, </w:t>
       </w:r>
       <w:r>
         <w:rPr>
           <w:rFonts w:cstheme="minorHAnsi"/>
         </w:rPr>
         <w:lastRenderedPageBreak/>
-        <w:t>known calcium that resulted in a CAC score of zero was determined to be a false-negative (CAC=0) score, and any region of pure background that resulted in a positive calcium score was determined to be a false-positive (CAC&gt;0) score. This was simple to obtain for Agatston scoring, as Agatston returns zero as a possible score.</w:t>
+        <w:t>and any region of pure background that resulted in a positive calcium score was determined to be a false-positive (CAC&gt;0) score. This was simple to obtain for Agatston scoring, as Agatston returns zero as a possible score.</w:t>
       </w:r>
     </w:p>
     <w:p>
@@ -11447,26 +11447,32 @@
         <w:rPr>
           <w:rFonts w:cstheme="minorHAnsi"/>
         </w:rPr>
+        <w:t xml:space="preserve">(CAC=0) </w:t>
+      </w:r>
+      <w:r>
+        <w:rPr>
+          <w:rFonts w:cstheme="minorHAnsi"/>
+        </w:rPr>
+        <w:t>score. Likewise, integrated calcium mass or volume fraction calcium mass result</w:t>
+      </w:r>
+      <w:r>
+        <w:rPr>
+          <w:rFonts w:cstheme="minorHAnsi"/>
+        </w:rPr>
+        <w:t>s</w:t>
+      </w:r>
+      <w:r>
+        <w:rPr>
+          <w:rFonts w:cstheme="minorHAnsi"/>
+        </w:rPr>
+        <w:t xml:space="preserve"> greater than </w:t>
+      </w:r>
+      <w:r>
+        <w:rPr>
+          <w:rFonts w:cstheme="minorHAnsi"/>
+        </w:rPr>
         <w:lastRenderedPageBreak/>
-        <w:t xml:space="preserve">(CAC=0) </w:t>
-      </w:r>
-      <w:r>
-        <w:rPr>
-          <w:rFonts w:cstheme="minorHAnsi"/>
-        </w:rPr>
-        <w:t>score. Likewise, integrated calcium mass or volume fraction calcium mass result</w:t>
-      </w:r>
-      <w:r>
-        <w:rPr>
-          <w:rFonts w:cstheme="minorHAnsi"/>
-        </w:rPr>
-        <w:t>s</w:t>
-      </w:r>
-      <w:r>
-        <w:rPr>
-          <w:rFonts w:cstheme="minorHAnsi"/>
-        </w:rPr>
-        <w:t xml:space="preserve"> greater than the mean mass of pure background plus </w:t>
+        <w:t xml:space="preserve">the mean mass of pure background plus </w:t>
       </w:r>
       <w:r>
         <w:rPr>

</xml_diff>